<commit_message>
chore: update dependencies, regenerate poetry.lock, and apply lazy imports
- Update library dependencies in pyproject.toml
- Regenerate poetry.lock
- Refactor imports to use lazy loading
</commit_message>
<xml_diff>
--- a/docs/sphinxの使い方.docx
+++ b/docs/sphinxの使い方.docx
@@ -5,15 +5,15 @@
     <w:p>
       <w:pPr>
         <w:rPr>
-          <w:sz w:val="20"/>
-          <w:szCs w:val="21"/>
-        </w:rPr>
-      </w:pPr>
-    </w:p>
-    <w:p>
-      <w:pPr>
-        <w:rPr>
-          <w:rFonts w:hint="eastAsia"/>
+          <w:rFonts w:hint="eastAsia"/>
+          <w:sz w:val="20"/>
+          <w:szCs w:val="21"/>
+        </w:rPr>
+      </w:pPr>
+    </w:p>
+    <w:p>
+      <w:pPr>
+        <w:rPr>
           <w:sz w:val="20"/>
           <w:szCs w:val="21"/>
         </w:rPr>
@@ -1401,6 +1401,46 @@
     <w:p>
       <w:pPr>
         <w:rPr>
+          <w:rFonts w:hint="eastAsia"/>
+          <w:sz w:val="20"/>
+          <w:szCs w:val="21"/>
+        </w:rPr>
+      </w:pPr>
+      <w:r>
+        <w:rPr>
+          <w:rFonts w:hint="eastAsia"/>
+          <w:sz w:val="20"/>
+          <w:szCs w:val="21"/>
+        </w:rPr>
+        <w:t># ここで</w:t>
+      </w:r>
+      <w:r>
+        <w:rPr>
+          <w:sz w:val="20"/>
+          <w:szCs w:val="21"/>
+        </w:rPr>
+        <w:t>html_theme = "sphinx_rtd_theme"</w:t>
+      </w:r>
+      <w:r>
+        <w:rPr>
+          <w:rFonts w:hint="eastAsia"/>
+          <w:sz w:val="20"/>
+          <w:szCs w:val="21"/>
+        </w:rPr>
+        <w:t>とすると、htmlの見た目が良い感じになる</w:t>
+      </w:r>
+      <w:r>
+        <w:rPr>
+          <w:rFonts w:hint="eastAsia"/>
+          <w:sz w:val="20"/>
+          <w:szCs w:val="21"/>
+        </w:rPr>
+        <w:t>ので、併せて変更する。</w:t>
+      </w:r>
+    </w:p>
+    <w:p>
+      <w:pPr>
+        <w:rPr>
           <w:sz w:val="20"/>
           <w:szCs w:val="21"/>
         </w:rPr>
@@ -1472,6 +1512,13 @@
           <w:szCs w:val="21"/>
         </w:rPr>
         <w:br/>
+      </w:r>
+      <w:r>
+        <w:rPr>
+          <w:sz w:val="20"/>
+          <w:szCs w:val="21"/>
+        </w:rPr>
+        <w:lastRenderedPageBreak/>
         <w:t>これを利用すると、ragpon 内にあるモジュールごとに .rst をまとめて生成できます。</w:t>
       </w:r>
     </w:p>
@@ -1495,13 +1542,6 @@
           <w:szCs w:val="21"/>
         </w:rPr>
         <w:br/>
-      </w:r>
-      <w:r>
-        <w:rPr>
-          <w:sz w:val="20"/>
-          <w:szCs w:val="21"/>
-        </w:rPr>
-        <w:lastRenderedPageBreak/>
         <w:t>sphinx-apidoc の第一引数に出力先(例：source)、第二引数に解析対象パッケージ(例：../ragpon)を指定します。</w:t>
       </w:r>
     </w:p>
@@ -1856,6 +1896,7 @@
           <w:sz w:val="20"/>
           <w:szCs w:val="21"/>
         </w:rPr>
+        <w:lastRenderedPageBreak/>
         <w:t xml:space="preserve">   ragpon.application</w:t>
       </w:r>
     </w:p>
@@ -1886,7 +1927,6 @@
           <w:sz w:val="20"/>
           <w:szCs w:val="21"/>
         </w:rPr>
-        <w:lastRenderedPageBreak/>
         <w:t xml:space="preserve">   ragpon.domain</w:t>
       </w:r>
     </w:p>
@@ -2267,6 +2307,7 @@
           <w:sz w:val="20"/>
           <w:szCs w:val="21"/>
         </w:rPr>
+        <w:lastRenderedPageBreak/>
         <w:t>```</w:t>
       </w:r>
     </w:p>
@@ -2294,7 +2335,6 @@
           <w:sz w:val="20"/>
           <w:szCs w:val="21"/>
         </w:rPr>
-        <w:lastRenderedPageBreak/>
         <w:t>Linux/Unix/macOS の場合:</w:t>
       </w:r>
     </w:p>
@@ -3534,7 +3574,6 @@
   <w:style w:type="character" w:default="1" w:styleId="a0">
     <w:name w:val="Default Paragraph Font"/>
     <w:uiPriority w:val="1"/>
-    <w:semiHidden/>
     <w:unhideWhenUsed/>
   </w:style>
   <w:style w:type="table" w:default="1" w:styleId="a1">

</xml_diff>